<commit_message>
Add all git command
</commit_message>
<xml_diff>
--- a/DeveOps/DevOps.docx
+++ b/DeveOps/DevOps.docx
@@ -304,6 +304,27 @@
     </w:p>
     <w:p>
       <w:pPr>
+        <w:ind w:firstLine="720"/>
+      </w:pPr>
+      <w:r>
+        <w:t xml:space="preserve">GIT(Trander Repository):  </w:t>
+      </w:r>
+      <w:hyperlink r:id="rId9" w:history="1">
+        <w:r>
+          <w:rPr>
+            <w:rStyle w:val="Hyperlink"/>
+          </w:rPr>
+          <w:t>GitHub - onlineTrainingguy/DevOpsNotes: It contains Devops related Notes</w:t>
+        </w:r>
+      </w:hyperlink>
+    </w:p>
+    <w:p>
+      <w:pPr>
+        <w:ind w:firstLine="720"/>
+      </w:pPr>
+    </w:p>
+    <w:p>
+      <w:pPr>
         <w:rPr>
           <w:rFonts w:ascii="Arial" w:hAnsi="Arial" w:cs="Arial"/>
           <w:color w:val="4D5156"/>
@@ -313,6 +334,60 @@
         </w:rPr>
       </w:pPr>
     </w:p>
+    <w:p>
+      <w:pPr>
+        <w:rPr>
+          <w:rFonts w:ascii="Arial" w:hAnsi="Arial" w:cs="Arial"/>
+          <w:color w:val="4D5156"/>
+          <w:sz w:val="21"/>
+          <w:szCs w:val="21"/>
+          <w:shd w:val="clear" w:color="auto" w:fill="FFFFFF"/>
+        </w:rPr>
+      </w:pPr>
+      <w:r>
+        <w:rPr>
+          <w:rFonts w:ascii="Arial" w:hAnsi="Arial" w:cs="Arial"/>
+          <w:color w:val="4D5156"/>
+          <w:sz w:val="21"/>
+          <w:szCs w:val="21"/>
+          <w:shd w:val="clear" w:color="auto" w:fill="FFFFFF"/>
+        </w:rPr>
+        <w:lastRenderedPageBreak/>
+        <w:t>Linux Application: Ubuntu, centOS,  Red Hat, Windows, MackOS</w:t>
+      </w:r>
+    </w:p>
+    <w:p>
+      <w:pPr>
+        <w:rPr>
+          <w:rFonts w:ascii="Arial" w:hAnsi="Arial" w:cs="Arial"/>
+          <w:color w:val="4D5156"/>
+          <w:sz w:val="21"/>
+          <w:szCs w:val="21"/>
+          <w:shd w:val="clear" w:color="auto" w:fill="FFFFFF"/>
+        </w:rPr>
+      </w:pPr>
+      <w:r>
+        <w:rPr>
+          <w:rFonts w:ascii="Arial" w:hAnsi="Arial" w:cs="Arial"/>
+          <w:color w:val="4D5156"/>
+          <w:sz w:val="21"/>
+          <w:szCs w:val="21"/>
+          <w:shd w:val="clear" w:color="auto" w:fill="FFFFFF"/>
+        </w:rPr>
+        <w:t xml:space="preserve">Web Server : Apache ,  nginx </w:t>
+      </w:r>
+    </w:p>
+    <w:p>
+      <w:pPr>
+        <w:rPr>
+          <w:rFonts w:ascii="Arial" w:hAnsi="Arial" w:cs="Arial"/>
+          <w:color w:val="4D5156"/>
+          <w:sz w:val="21"/>
+          <w:szCs w:val="21"/>
+          <w:shd w:val="clear" w:color="auto" w:fill="FFFFFF"/>
+        </w:rPr>
+      </w:pPr>
+    </w:p>
     <w:p/>
     <w:p>
       <w:pPr>
@@ -569,6 +644,7 @@
         <w:rPr>
           <w:b/>
         </w:rPr>
+        <w:lastRenderedPageBreak/>
         <w:t>Waterfall</w:t>
       </w:r>
       <w:r>
@@ -695,7 +771,6 @@
         </w:numPr>
       </w:pPr>
       <w:r>
-        <w:lastRenderedPageBreak/>
         <w:t>Objective</w:t>
       </w:r>
       <w:r>
@@ -1130,6 +1205,7 @@
         </w:numPr>
       </w:pPr>
       <w:r>
+        <w:lastRenderedPageBreak/>
         <w:t>XP</w:t>
       </w:r>
     </w:p>
@@ -1191,7 +1267,6 @@
         </w:numPr>
       </w:pPr>
       <w:r>
-        <w:lastRenderedPageBreak/>
         <w:t>Developers can improve their skills based on QA feedback</w:t>
       </w:r>
     </w:p>
@@ -1565,6 +1640,7 @@
         <w:rPr>
           <w:b/>
         </w:rPr>
+        <w:lastRenderedPageBreak/>
         <w:t>What</w:t>
       </w:r>
       <w:r>
@@ -1639,7 +1715,6 @@
           <w:sz w:val="40"/>
           <w:szCs w:val="40"/>
         </w:rPr>
-        <w:lastRenderedPageBreak/>
         <w:t xml:space="preserve">DevOps Methodologies =&gt; </w:t>
       </w:r>
     </w:p>
@@ -1903,6 +1978,7 @@
           <w:szCs w:val="32"/>
           <w:shd w:val="clear" w:color="auto" w:fill="FFFFFF"/>
         </w:rPr>
+        <w:lastRenderedPageBreak/>
         <w:drawing>
           <wp:inline distT="0" distB="0" distL="0" distR="0">
             <wp:extent cx="2981325" cy="1533525"/>
@@ -1919,7 +1995,7 @@
                     <pic:cNvPicPr/>
                   </pic:nvPicPr>
                   <pic:blipFill>
-                    <a:blip r:embed="rId9"/>
+                    <a:blip r:embed="rId10"/>
                     <a:stretch>
                       <a:fillRect/>
                     </a:stretch>
@@ -1956,7 +2032,6 @@
           <w:sz w:val="32"/>
           <w:szCs w:val="32"/>
         </w:rPr>
-        <w:lastRenderedPageBreak/>
         <w:t xml:space="preserve">Benefit of Using DevOps: </w:t>
       </w:r>
     </w:p>
@@ -2197,7 +2272,6 @@
           <w:szCs w:val="32"/>
           <w:shd w:val="clear" w:color="auto" w:fill="FFFFFF"/>
         </w:rPr>
-        <w:lastRenderedPageBreak/>
         <w:t>Tools Using in DevOps</w:t>
       </w:r>
     </w:p>
@@ -2236,7 +2310,7 @@
                     <pic:cNvPicPr/>
                   </pic:nvPicPr>
                   <pic:blipFill>
-                    <a:blip r:embed="rId10"/>
+                    <a:blip r:embed="rId11"/>
                     <a:stretch>
                       <a:fillRect/>
                     </a:stretch>
@@ -2428,6 +2502,7 @@
           <w:sz w:val="32"/>
           <w:szCs w:val="32"/>
         </w:rPr>
+        <w:lastRenderedPageBreak/>
         <w:t>Oprate</w:t>
       </w:r>
       <w:r>
@@ -2497,7 +2572,6 @@
           <w:sz w:val="32"/>
           <w:szCs w:val="32"/>
         </w:rPr>
-        <w:lastRenderedPageBreak/>
         <w:t xml:space="preserve"> </w:t>
       </w:r>
       <w:r>
@@ -2652,6 +2726,7 @@
         </w:numPr>
       </w:pPr>
       <w:r>
+        <w:lastRenderedPageBreak/>
         <w:t xml:space="preserve"> you need to take an update from the master repository and then you get the local copy of the code in your system. So once you get the latest version of the code, you start making your own changes in the code and after that, you simply need to commit those changes straight forward into the master repository.</w:t>
       </w:r>
       <w:r>
@@ -2673,11 +2748,7 @@
         <w:t xml:space="preserve"> </w:t>
       </w:r>
       <w:r>
-        <w:t xml:space="preserve">So the basic workflow involves in the centralized source control is getting the latest version of the code from a central repository that will contain other people’s code as well, making your </w:t>
-      </w:r>
-      <w:r>
-        <w:lastRenderedPageBreak/>
-        <w:t>own changes in the code, and then committing or merging those changes into the central repository.</w:t>
+        <w:t>So the basic workflow involves in the centralized source control is getting the latest version of the code from a central repository that will contain other people’s code as well, making your own changes in the code, and then committing or merging those changes into the central repository.</w:t>
       </w:r>
     </w:p>
     <w:p>
@@ -3286,7 +3357,17 @@
                 <w:sz w:val="28"/>
                 <w:szCs w:val="28"/>
               </w:rPr>
-              <w:t>DVS systems are difficult for beginners. Multiple commands needs to be remembered.</w:t>
+              <w:t xml:space="preserve">DVS systems are difficult for beginners. Multiple commands </w:t>
+            </w:r>
+            <w:r>
+              <w:rPr>
+                <w:rFonts w:ascii="Arial" w:eastAsia="Times New Roman" w:hAnsi="Arial" w:cs="Arial"/>
+                <w:color w:val="212529"/>
+                <w:sz w:val="28"/>
+                <w:szCs w:val="28"/>
+              </w:rPr>
+              <w:lastRenderedPageBreak/>
+              <w:t>needs to be remembered.</w:t>
             </w:r>
           </w:p>
         </w:tc>
@@ -3329,6 +3410,7 @@
                 <w:sz w:val="28"/>
                 <w:szCs w:val="28"/>
               </w:rPr>
+              <w:lastRenderedPageBreak/>
               <w:t>3</w:t>
             </w:r>
           </w:p>
@@ -3489,7 +3571,6 @@
                 <w:sz w:val="28"/>
                 <w:szCs w:val="28"/>
               </w:rPr>
-              <w:lastRenderedPageBreak/>
               <w:t>4</w:t>
             </w:r>
           </w:p>
@@ -4036,7 +4117,17 @@
           <w:sz w:val="32"/>
           <w:szCs w:val="32"/>
         </w:rPr>
-        <w:t xml:space="preserve">Git is a popular version control system. It was created </w:t>
+        <w:t xml:space="preserve">Git is a popular version control system. It was </w:t>
+      </w:r>
+      <w:r>
+        <w:rPr>
+          <w:rFonts w:asciiTheme="minorHAnsi" w:hAnsiTheme="minorHAnsi" w:cstheme="minorHAnsi"/>
+          <w:color w:val="000000"/>
+          <w:sz w:val="32"/>
+          <w:szCs w:val="32"/>
+        </w:rPr>
+        <w:lastRenderedPageBreak/>
+        <w:t xml:space="preserve">created </w:t>
       </w:r>
       <w:r>
         <w:rPr>
@@ -4096,7 +4187,6 @@
           <w:sz w:val="32"/>
           <w:szCs w:val="32"/>
         </w:rPr>
-        <w:lastRenderedPageBreak/>
         <w:t xml:space="preserve"> Tracking code changes </w:t>
       </w:r>
     </w:p>
@@ -4449,6 +4539,7 @@
           <w:sz w:val="40"/>
           <w:szCs w:val="40"/>
         </w:rPr>
+        <w:lastRenderedPageBreak/>
         <w:t>GITLAB</w:t>
       </w:r>
       <w:r>
@@ -4484,7 +4575,6 @@
           <w:szCs w:val="32"/>
           <w:shd w:val="clear" w:color="auto" w:fill="FFFFFF"/>
         </w:rPr>
-        <w:lastRenderedPageBreak/>
         <w:t>GitLab is </w:t>
       </w:r>
       <w:r>
@@ -6403,24 +6493,6 @@
       <w:pPr>
         <w:rPr>
           <w:b/>
-          <w:sz w:val="32"/>
-          <w:szCs w:val="32"/>
-        </w:rPr>
-      </w:pPr>
-    </w:p>
-    <w:p>
-      <w:pPr>
-        <w:rPr>
-          <w:b/>
-          <w:sz w:val="32"/>
-          <w:szCs w:val="32"/>
-        </w:rPr>
-      </w:pPr>
-    </w:p>
-    <w:p>
-      <w:pPr>
-        <w:rPr>
-          <w:b/>
           <w:color w:val="0070C0"/>
           <w:sz w:val="44"/>
           <w:szCs w:val="44"/>
@@ -6634,7 +6706,6 @@
         </w:numPr>
       </w:pPr>
       <w:r>
-        <w:lastRenderedPageBreak/>
         <w:t xml:space="preserve">Add New Volume </w:t>
       </w:r>
     </w:p>
@@ -6683,6 +6754,7 @@
         </w:numPr>
       </w:pPr>
       <w:r>
+        <w:lastRenderedPageBreak/>
         <w:t xml:space="preserve">Domain join directory </w:t>
       </w:r>
     </w:p>
@@ -6800,7 +6872,7 @@
                     </pic:cNvPicPr>
                   </pic:nvPicPr>
                   <pic:blipFill>
-                    <a:blip r:embed="rId11"/>
+                    <a:blip r:embed="rId12"/>
                     <a:srcRect/>
                     <a:stretch>
                       <a:fillRect/>
@@ -6853,7 +6925,7 @@
                     </pic:cNvPicPr>
                   </pic:nvPicPr>
                   <pic:blipFill>
-                    <a:blip r:embed="rId12"/>
+                    <a:blip r:embed="rId13"/>
                     <a:srcRect/>
                     <a:stretch>
                       <a:fillRect/>
@@ -6925,7 +6997,7 @@
                     </pic:cNvPicPr>
                   </pic:nvPicPr>
                   <pic:blipFill>
-                    <a:blip r:embed="rId13"/>
+                    <a:blip r:embed="rId14"/>
                     <a:srcRect/>
                     <a:stretch>
                       <a:fillRect/>
@@ -6985,7 +7057,7 @@
                     </pic:cNvPicPr>
                   </pic:nvPicPr>
                   <pic:blipFill>
-                    <a:blip r:embed="rId14"/>
+                    <a:blip r:embed="rId15"/>
                     <a:srcRect/>
                     <a:stretch>
                       <a:fillRect/>
@@ -7041,7 +7113,7 @@
                     </pic:cNvPicPr>
                   </pic:nvPicPr>
                   <pic:blipFill>
-                    <a:blip r:embed="rId15"/>
+                    <a:blip r:embed="rId16"/>
                     <a:srcRect/>
                     <a:stretch>
                       <a:fillRect/>
@@ -7101,7 +7173,7 @@
                     </pic:cNvPicPr>
                   </pic:nvPicPr>
                   <pic:blipFill>
-                    <a:blip r:embed="rId16"/>
+                    <a:blip r:embed="rId17"/>
                     <a:srcRect/>
                     <a:stretch>
                       <a:fillRect/>
@@ -9084,7 +9156,7 @@
 </file>
 
 <file path=customXml/itemProps1.xml><?xml version="1.0" encoding="utf-8"?>
-<ds:datastoreItem xmlns:ds="http://schemas.openxmlformats.org/officeDocument/2006/customXml" ds:itemID="{58922F84-FEC0-45BF-B731-AA73229EB760}">
+<ds:datastoreItem xmlns:ds="http://schemas.openxmlformats.org/officeDocument/2006/customXml" ds:itemID="{C021DB9C-F854-4B5C-B556-AE8561917D26}">
   <ds:schemaRefs>
     <ds:schemaRef ds:uri="http://schemas.openxmlformats.org/officeDocument/2006/bibliography"/>
   </ds:schemaRefs>

</xml_diff>